<commit_message>
#266 Task-083: Update progress report
</commit_message>
<xml_diff>
--- a/Documents/D03/Progress report.docx
+++ b/Documents/D03/Progress report.docx
@@ -17,21 +17,12 @@
           <w:szCs w:val="24"/>
         </w:rPr>
       </w:pPr>
-      <w:proofErr w:type="spellStart"/>
       <w:r>
         <w:rPr>
           <w:sz w:val="24"/>
           <w:szCs w:val="24"/>
         </w:rPr>
-        <w:t>Group</w:t>
-      </w:r>
-      <w:proofErr w:type="spellEnd"/>
-      <w:r>
-        <w:rPr>
-          <w:sz w:val="24"/>
-          <w:szCs w:val="24"/>
-        </w:rPr>
-        <w:t xml:space="preserve"> #98</w:t>
+        <w:t>Group #98</w:t>
       </w:r>
     </w:p>
     <w:p>
@@ -61,13 +52,8 @@
           <w:szCs w:val="24"/>
         </w:rPr>
       </w:pPr>
-      <w:proofErr w:type="spellStart"/>
       <w:r>
-        <w:t>Arrans</w:t>
-      </w:r>
-      <w:proofErr w:type="spellEnd"/>
-      <w:r>
-        <w:t xml:space="preserve"> Vega Isabel</w:t>
+        <w:t>Arrans Vega Isabel</w:t>
       </w:r>
     </w:p>
     <w:p>
@@ -2155,21 +2141,7 @@
         <w:rPr>
           <w:lang w:eastAsia="es-ES"/>
         </w:rPr>
-        <w:t xml:space="preserve">Isabel </w:t>
-      </w:r>
-      <w:proofErr w:type="spellStart"/>
-      <w:r>
-        <w:rPr>
-          <w:lang w:eastAsia="es-ES"/>
-        </w:rPr>
-        <w:t>Arrans</w:t>
-      </w:r>
-      <w:proofErr w:type="spellEnd"/>
-      <w:r>
-        <w:rPr>
-          <w:lang w:eastAsia="es-ES"/>
-        </w:rPr>
-        <w:t xml:space="preserve"> Vega</w:t>
+        <w:t>Isabel Arrans Vega</w:t>
       </w:r>
       <w:bookmarkEnd w:id="3"/>
     </w:p>
@@ -2408,71 +2380,43 @@
                 <w:color w:val="000000"/>
                 <w:lang w:eastAsia="es-ES"/>
               </w:rPr>
-              <w:t xml:space="preserve">Isabel </w:t>
-            </w:r>
-            <w:proofErr w:type="spellStart"/>
+              <w:t>Isabel Arrans Vega</w:t>
+            </w:r>
+          </w:p>
+        </w:tc>
+        <w:tc>
+          <w:tcPr>
+            <w:tcW w:w="0" w:type="auto"/>
+            <w:tcBorders>
+              <w:top w:val="single" w:sz="8" w:space="0" w:color="000000"/>
+              <w:left w:val="single" w:sz="8" w:space="0" w:color="000000"/>
+              <w:bottom w:val="single" w:sz="8" w:space="0" w:color="000000"/>
+              <w:right w:val="single" w:sz="8" w:space="0" w:color="000000"/>
+            </w:tcBorders>
+            <w:tcMar>
+              <w:top w:w="100" w:type="dxa"/>
+              <w:left w:w="100" w:type="dxa"/>
+              <w:bottom w:w="100" w:type="dxa"/>
+              <w:right w:w="100" w:type="dxa"/>
+            </w:tcMar>
+            <w:hideMark/>
+          </w:tcPr>
+          <w:p>
+            <w:pPr>
+              <w:spacing w:after="0" w:line="240" w:lineRule="auto"/>
+              <w:rPr>
+                <w:rFonts w:eastAsia="Times New Roman" w:cstheme="minorHAnsi"/>
+                <w:lang w:eastAsia="es-ES"/>
+              </w:rPr>
+            </w:pPr>
             <w:r>
               <w:rPr>
                 <w:rFonts w:eastAsia="Times New Roman" w:cstheme="minorHAnsi"/>
                 <w:color w:val="000000"/>
                 <w:lang w:eastAsia="es-ES"/>
               </w:rPr>
-              <w:t>Arrans</w:t>
-            </w:r>
-            <w:proofErr w:type="spellEnd"/>
-            <w:r>
-              <w:rPr>
-                <w:rFonts w:eastAsia="Times New Roman" w:cstheme="minorHAnsi"/>
-                <w:color w:val="000000"/>
-                <w:lang w:eastAsia="es-ES"/>
-              </w:rPr>
-              <w:t xml:space="preserve"> Vega</w:t>
-            </w:r>
-          </w:p>
-        </w:tc>
-        <w:tc>
-          <w:tcPr>
-            <w:tcW w:w="0" w:type="auto"/>
-            <w:tcBorders>
-              <w:top w:val="single" w:sz="8" w:space="0" w:color="000000"/>
-              <w:left w:val="single" w:sz="8" w:space="0" w:color="000000"/>
-              <w:bottom w:val="single" w:sz="8" w:space="0" w:color="000000"/>
-              <w:right w:val="single" w:sz="8" w:space="0" w:color="000000"/>
-            </w:tcBorders>
-            <w:tcMar>
-              <w:top w:w="100" w:type="dxa"/>
-              <w:left w:w="100" w:type="dxa"/>
-              <w:bottom w:w="100" w:type="dxa"/>
-              <w:right w:w="100" w:type="dxa"/>
-            </w:tcMar>
-            <w:hideMark/>
-          </w:tcPr>
-          <w:p>
-            <w:pPr>
-              <w:spacing w:after="0" w:line="240" w:lineRule="auto"/>
-              <w:rPr>
-                <w:rFonts w:eastAsia="Times New Roman" w:cstheme="minorHAnsi"/>
-                <w:lang w:eastAsia="es-ES"/>
-              </w:rPr>
-            </w:pPr>
-            <w:r>
-              <w:rPr>
-                <w:rFonts w:eastAsia="Times New Roman" w:cstheme="minorHAnsi"/>
-                <w:color w:val="000000"/>
-                <w:lang w:eastAsia="es-ES"/>
-              </w:rPr>
-              <w:t xml:space="preserve">Análisis de Sonar </w:t>
-            </w:r>
-            <w:proofErr w:type="spellStart"/>
-            <w:r>
-              <w:rPr>
-                <w:rFonts w:eastAsia="Times New Roman" w:cstheme="minorHAnsi"/>
-                <w:color w:val="000000"/>
-                <w:lang w:eastAsia="es-ES"/>
-              </w:rPr>
-              <w:t>Lint</w:t>
-            </w:r>
-            <w:proofErr w:type="spellEnd"/>
+              <w:t>Análisis de Sonar Lint</w:t>
+            </w:r>
           </w:p>
         </w:tc>
         <w:tc>
@@ -2500,7 +2444,6 @@
                 <w:lang w:val="en-GB" w:eastAsia="es-ES"/>
               </w:rPr>
             </w:pPr>
-            <w:proofErr w:type="spellStart"/>
             <w:r>
               <w:rPr>
                 <w:rFonts w:eastAsia="Times New Roman" w:cstheme="minorHAnsi"/>
@@ -2508,7 +2451,6 @@
               </w:rPr>
               <w:t>Completado</w:t>
             </w:r>
-            <w:proofErr w:type="spellEnd"/>
           </w:p>
           <w:p>
             <w:pPr>
@@ -2550,23 +2492,7 @@
                 <w:rFonts w:eastAsia="Times New Roman" w:cstheme="minorHAnsi"/>
                 <w:lang w:eastAsia="es-ES"/>
               </w:rPr>
-              <w:t xml:space="preserve">Aparecieron, además de malos olores de nuestro código, algunos del </w:t>
-            </w:r>
-            <w:proofErr w:type="spellStart"/>
-            <w:r>
-              <w:rPr>
-                <w:rFonts w:eastAsia="Times New Roman" w:cstheme="minorHAnsi"/>
-                <w:lang w:eastAsia="es-ES"/>
-              </w:rPr>
-              <w:t>framework</w:t>
-            </w:r>
-            <w:proofErr w:type="spellEnd"/>
-            <w:r>
-              <w:rPr>
-                <w:rFonts w:eastAsia="Times New Roman" w:cstheme="minorHAnsi"/>
-                <w:lang w:eastAsia="es-ES"/>
-              </w:rPr>
-              <w:t>, y no sabía si había que resolverlos también.</w:t>
+              <w:t>Aparecieron, además de malos olores de nuestro código, algunos del framework, y no sabía si había que resolverlos también.</w:t>
             </w:r>
           </w:p>
         </w:tc>
@@ -3593,150 +3519,75 @@
                 <w:rFonts w:eastAsia="Times New Roman" w:cstheme="minorHAnsi"/>
                 <w:lang w:eastAsia="es-ES"/>
               </w:rPr>
-              <w:t xml:space="preserve">os </w:t>
-            </w:r>
-            <w:proofErr w:type="spellStart"/>
-            <w:r>
-              <w:rPr>
-                <w:rFonts w:eastAsia="Times New Roman" w:cstheme="minorHAnsi"/>
-                <w:lang w:eastAsia="es-ES"/>
-              </w:rPr>
-              <w:t>tests</w:t>
-            </w:r>
-            <w:proofErr w:type="spellEnd"/>
-            <w:r>
-              <w:rPr>
-                <w:rFonts w:eastAsia="Times New Roman" w:cstheme="minorHAnsi"/>
-                <w:lang w:eastAsia="es-ES"/>
-              </w:rPr>
-              <w:t xml:space="preserve"> de </w:t>
-            </w:r>
-            <w:proofErr w:type="spellStart"/>
-            <w:r>
-              <w:rPr>
-                <w:rFonts w:eastAsia="Times New Roman" w:cstheme="minorHAnsi"/>
-                <w:lang w:eastAsia="es-ES"/>
-              </w:rPr>
-              <w:t>shout</w:t>
-            </w:r>
-            <w:proofErr w:type="spellEnd"/>
-          </w:p>
-        </w:tc>
-        <w:tc>
-          <w:tcPr>
-            <w:tcW w:w="0" w:type="auto"/>
-            <w:tcBorders>
-              <w:top w:val="single" w:sz="8" w:space="0" w:color="000000"/>
-              <w:left w:val="single" w:sz="8" w:space="0" w:color="000000"/>
-              <w:bottom w:val="single" w:sz="8" w:space="0" w:color="000000"/>
-              <w:right w:val="single" w:sz="8" w:space="0" w:color="000000"/>
-            </w:tcBorders>
-            <w:tcMar>
-              <w:top w:w="100" w:type="dxa"/>
-              <w:left w:w="100" w:type="dxa"/>
-              <w:bottom w:w="100" w:type="dxa"/>
-              <w:right w:w="100" w:type="dxa"/>
-            </w:tcMar>
-            <w:hideMark/>
-          </w:tcPr>
-          <w:p>
-            <w:pPr>
-              <w:spacing w:after="0" w:line="240" w:lineRule="auto"/>
-              <w:rPr>
-                <w:rFonts w:eastAsia="Times New Roman" w:cstheme="minorHAnsi"/>
-                <w:lang w:eastAsia="es-ES"/>
-              </w:rPr>
-            </w:pPr>
-            <w:proofErr w:type="spellStart"/>
-            <w:r>
-              <w:rPr>
-                <w:rFonts w:eastAsia="Times New Roman" w:cstheme="minorHAnsi"/>
-                <w:lang w:eastAsia="es-ES"/>
-              </w:rPr>
-              <w:t>Tests</w:t>
-            </w:r>
-            <w:proofErr w:type="spellEnd"/>
-            <w:r>
-              <w:rPr>
-                <w:rFonts w:eastAsia="Times New Roman" w:cstheme="minorHAnsi"/>
-                <w:lang w:eastAsia="es-ES"/>
-              </w:rPr>
-              <w:t xml:space="preserve"> creados, pero con algunos </w:t>
-            </w:r>
-            <w:proofErr w:type="spellStart"/>
-            <w:r>
-              <w:rPr>
-                <w:rFonts w:eastAsia="Times New Roman" w:cstheme="minorHAnsi"/>
-                <w:lang w:eastAsia="es-ES"/>
-              </w:rPr>
-              <w:t>failures</w:t>
-            </w:r>
-            <w:proofErr w:type="spellEnd"/>
-          </w:p>
-        </w:tc>
-        <w:tc>
-          <w:tcPr>
-            <w:tcW w:w="0" w:type="auto"/>
-            <w:tcBorders>
-              <w:top w:val="single" w:sz="8" w:space="0" w:color="000000"/>
-              <w:left w:val="single" w:sz="8" w:space="0" w:color="000000"/>
-              <w:bottom w:val="single" w:sz="8" w:space="0" w:color="000000"/>
-              <w:right w:val="single" w:sz="8" w:space="0" w:color="000000"/>
-            </w:tcBorders>
-            <w:tcMar>
-              <w:top w:w="100" w:type="dxa"/>
-              <w:left w:w="100" w:type="dxa"/>
-              <w:bottom w:w="100" w:type="dxa"/>
-              <w:right w:w="100" w:type="dxa"/>
-            </w:tcMar>
-            <w:hideMark/>
-          </w:tcPr>
-          <w:p>
-            <w:pPr>
-              <w:spacing w:after="0" w:line="240" w:lineRule="auto"/>
-              <w:rPr>
-                <w:rFonts w:eastAsia="Times New Roman" w:cstheme="minorHAnsi"/>
-                <w:lang w:eastAsia="es-ES"/>
-              </w:rPr>
-            </w:pPr>
-            <w:r>
-              <w:rPr>
-                <w:rFonts w:eastAsia="Times New Roman" w:cstheme="minorHAnsi"/>
-                <w:lang w:eastAsia="es-ES"/>
-              </w:rPr>
-              <w:t xml:space="preserve">Al no haber realizado el </w:t>
-            </w:r>
-            <w:proofErr w:type="spellStart"/>
-            <w:r>
-              <w:rPr>
-                <w:rFonts w:eastAsia="Times New Roman" w:cstheme="minorHAnsi"/>
-                <w:lang w:eastAsia="es-ES"/>
-              </w:rPr>
-              <w:t>upgrade</w:t>
-            </w:r>
-            <w:proofErr w:type="spellEnd"/>
-            <w:r>
-              <w:rPr>
-                <w:rFonts w:eastAsia="Times New Roman" w:cstheme="minorHAnsi"/>
-                <w:lang w:eastAsia="es-ES"/>
-              </w:rPr>
-              <w:t xml:space="preserve"> del </w:t>
-            </w:r>
-            <w:proofErr w:type="spellStart"/>
-            <w:r>
-              <w:rPr>
-                <w:rFonts w:eastAsia="Times New Roman" w:cstheme="minorHAnsi"/>
-                <w:lang w:eastAsia="es-ES"/>
-              </w:rPr>
-              <w:t>framework</w:t>
-            </w:r>
-            <w:proofErr w:type="spellEnd"/>
-            <w:r>
-              <w:rPr>
-                <w:rFonts w:eastAsia="Times New Roman" w:cstheme="minorHAnsi"/>
-                <w:lang w:eastAsia="es-ES"/>
-              </w:rPr>
-              <w:t>, durante parte de la semana José Manuel no pudo avanzar bien. Matthew le ayudó y ya pudo trabajar bien</w:t>
+              <w:t>os tests de shout</w:t>
+            </w:r>
+          </w:p>
+        </w:tc>
+        <w:tc>
+          <w:tcPr>
+            <w:tcW w:w="0" w:type="auto"/>
+            <w:tcBorders>
+              <w:top w:val="single" w:sz="8" w:space="0" w:color="000000"/>
+              <w:left w:val="single" w:sz="8" w:space="0" w:color="000000"/>
+              <w:bottom w:val="single" w:sz="8" w:space="0" w:color="000000"/>
+              <w:right w:val="single" w:sz="8" w:space="0" w:color="000000"/>
+            </w:tcBorders>
+            <w:tcMar>
+              <w:top w:w="100" w:type="dxa"/>
+              <w:left w:w="100" w:type="dxa"/>
+              <w:bottom w:w="100" w:type="dxa"/>
+              <w:right w:w="100" w:type="dxa"/>
+            </w:tcMar>
+            <w:hideMark/>
+          </w:tcPr>
+          <w:p>
+            <w:pPr>
+              <w:spacing w:after="0" w:line="240" w:lineRule="auto"/>
+              <w:rPr>
+                <w:rFonts w:eastAsia="Times New Roman" w:cstheme="minorHAnsi"/>
+                <w:lang w:eastAsia="es-ES"/>
+              </w:rPr>
+            </w:pPr>
+            <w:r>
+              <w:rPr>
+                <w:rFonts w:eastAsia="Times New Roman" w:cstheme="minorHAnsi"/>
+                <w:lang w:eastAsia="es-ES"/>
+              </w:rPr>
+              <w:t>Tests creados, pero con algunos failures</w:t>
+            </w:r>
+          </w:p>
+        </w:tc>
+        <w:tc>
+          <w:tcPr>
+            <w:tcW w:w="0" w:type="auto"/>
+            <w:tcBorders>
+              <w:top w:val="single" w:sz="8" w:space="0" w:color="000000"/>
+              <w:left w:val="single" w:sz="8" w:space="0" w:color="000000"/>
+              <w:bottom w:val="single" w:sz="8" w:space="0" w:color="000000"/>
+              <w:right w:val="single" w:sz="8" w:space="0" w:color="000000"/>
+            </w:tcBorders>
+            <w:tcMar>
+              <w:top w:w="100" w:type="dxa"/>
+              <w:left w:w="100" w:type="dxa"/>
+              <w:bottom w:w="100" w:type="dxa"/>
+              <w:right w:w="100" w:type="dxa"/>
+            </w:tcMar>
+            <w:hideMark/>
+          </w:tcPr>
+          <w:p>
+            <w:pPr>
+              <w:spacing w:after="0" w:line="240" w:lineRule="auto"/>
+              <w:rPr>
+                <w:rFonts w:eastAsia="Times New Roman" w:cstheme="minorHAnsi"/>
+                <w:lang w:eastAsia="es-ES"/>
+              </w:rPr>
+            </w:pPr>
+            <w:r>
+              <w:rPr>
+                <w:rFonts w:eastAsia="Times New Roman" w:cstheme="minorHAnsi"/>
+                <w:lang w:eastAsia="es-ES"/>
+              </w:rPr>
+              <w:t>Al no haber realizado el upgrade del framework, durante parte de la semana José Manuel no pudo avanzar bien. Matthew le ayudó y ya pudo trabajar bien</w:t>
             </w:r>
           </w:p>
         </w:tc>
@@ -4726,33 +4577,8 @@
                 <w:rFonts w:eastAsia="Times New Roman" w:cstheme="minorHAnsi"/>
                 <w:lang w:eastAsia="es-ES"/>
               </w:rPr>
-              <w:t xml:space="preserve">los </w:t>
-            </w:r>
-            <w:proofErr w:type="spellStart"/>
-            <w:r>
-              <w:rPr>
-                <w:rFonts w:eastAsia="Times New Roman" w:cstheme="minorHAnsi"/>
-                <w:lang w:eastAsia="es-ES"/>
-              </w:rPr>
-              <w:t>tests</w:t>
-            </w:r>
-            <w:proofErr w:type="spellEnd"/>
-            <w:r>
-              <w:rPr>
-                <w:rFonts w:eastAsia="Times New Roman" w:cstheme="minorHAnsi"/>
-                <w:lang w:eastAsia="es-ES"/>
-              </w:rPr>
-              <w:t xml:space="preserve"> de </w:t>
-            </w:r>
-            <w:proofErr w:type="spellStart"/>
-            <w:r>
-              <w:rPr>
-                <w:rFonts w:eastAsia="Times New Roman" w:cstheme="minorHAnsi"/>
-                <w:lang w:eastAsia="es-ES"/>
-              </w:rPr>
-              <w:t>task</w:t>
-            </w:r>
-            <w:proofErr w:type="spellEnd"/>
+              <w:t>los tests de task</w:t>
+            </w:r>
           </w:p>
         </w:tc>
         <w:tc>
@@ -5818,33 +5644,8 @@
                 <w:rFonts w:eastAsia="Times New Roman" w:cstheme="minorHAnsi"/>
                 <w:lang w:eastAsia="es-ES"/>
               </w:rPr>
-              <w:t xml:space="preserve">los </w:t>
-            </w:r>
-            <w:proofErr w:type="spellStart"/>
-            <w:r>
-              <w:rPr>
-                <w:rFonts w:eastAsia="Times New Roman" w:cstheme="minorHAnsi"/>
-                <w:lang w:eastAsia="es-ES"/>
-              </w:rPr>
-              <w:t>tests</w:t>
-            </w:r>
-            <w:proofErr w:type="spellEnd"/>
-            <w:r>
-              <w:rPr>
-                <w:rFonts w:eastAsia="Times New Roman" w:cstheme="minorHAnsi"/>
-                <w:lang w:eastAsia="es-ES"/>
-              </w:rPr>
-              <w:t xml:space="preserve"> de </w:t>
-            </w:r>
-            <w:proofErr w:type="spellStart"/>
-            <w:r>
-              <w:rPr>
-                <w:rFonts w:eastAsia="Times New Roman" w:cstheme="minorHAnsi"/>
-                <w:lang w:eastAsia="es-ES"/>
-              </w:rPr>
-              <w:t>task</w:t>
-            </w:r>
-            <w:proofErr w:type="spellEnd"/>
+              <w:t>los tests de task</w:t>
+            </w:r>
           </w:p>
         </w:tc>
         <w:tc>
@@ -5971,17 +5772,8 @@
                 <w:rFonts w:eastAsia="Times New Roman" w:cstheme="minorHAnsi"/>
                 <w:lang w:eastAsia="es-ES"/>
               </w:rPr>
-              <w:t xml:space="preserve">Gestionar tareas y ramas en </w:t>
-            </w:r>
-            <w:proofErr w:type="spellStart"/>
-            <w:r>
-              <w:rPr>
-                <w:rFonts w:eastAsia="Times New Roman" w:cstheme="minorHAnsi"/>
-                <w:lang w:eastAsia="es-ES"/>
-              </w:rPr>
-              <w:t>github</w:t>
-            </w:r>
-            <w:proofErr w:type="spellEnd"/>
+              <w:t>Gestionar tareas y ramas en github</w:t>
+            </w:r>
           </w:p>
         </w:tc>
         <w:tc>
@@ -6895,18 +6687,8 @@
                 <w:color w:val="000000"/>
                 <w:lang w:eastAsia="es-ES"/>
               </w:rPr>
-              <w:t xml:space="preserve">Análisis de Sonar </w:t>
-            </w:r>
-            <w:proofErr w:type="spellStart"/>
-            <w:r>
-              <w:rPr>
-                <w:rFonts w:eastAsia="Times New Roman" w:cstheme="minorHAnsi"/>
-                <w:color w:val="000000"/>
-                <w:lang w:eastAsia="es-ES"/>
-              </w:rPr>
-              <w:t>Lint</w:t>
-            </w:r>
-            <w:proofErr w:type="spellEnd"/>
+              <w:t>Análisis de Sonar Lint</w:t>
+            </w:r>
           </w:p>
         </w:tc>
         <w:tc>
@@ -6934,7 +6716,6 @@
                 <w:lang w:val="en-GB" w:eastAsia="es-ES"/>
               </w:rPr>
             </w:pPr>
-            <w:proofErr w:type="spellStart"/>
             <w:r>
               <w:rPr>
                 <w:rFonts w:eastAsia="Times New Roman" w:cstheme="minorHAnsi"/>
@@ -6942,7 +6723,6 @@
               </w:rPr>
               <w:t>Completado</w:t>
             </w:r>
-            <w:proofErr w:type="spellEnd"/>
           </w:p>
           <w:p>
             <w:pPr>
@@ -7730,9 +7510,9 @@
         <w:tblLook w:val="04A0" w:firstRow="1" w:lastRow="0" w:firstColumn="1" w:lastColumn="0" w:noHBand="0" w:noVBand="1"/>
       </w:tblPr>
       <w:tblGrid>
-        <w:gridCol w:w="2363"/>
-        <w:gridCol w:w="3115"/>
-        <w:gridCol w:w="1296"/>
+        <w:gridCol w:w="1818"/>
+        <w:gridCol w:w="2228"/>
+        <w:gridCol w:w="3001"/>
         <w:gridCol w:w="1437"/>
       </w:tblGrid>
       <w:tr>
@@ -7976,66 +7756,41 @@
                 <w:rFonts w:eastAsia="Times New Roman" w:cstheme="minorHAnsi"/>
                 <w:lang w:eastAsia="es-ES"/>
               </w:rPr>
-              <w:t xml:space="preserve">Implementar </w:t>
-            </w:r>
-            <w:proofErr w:type="spellStart"/>
-            <w:r>
-              <w:rPr>
-                <w:rFonts w:eastAsia="Times New Roman" w:cstheme="minorHAnsi"/>
-                <w:lang w:eastAsia="es-ES"/>
-              </w:rPr>
-              <w:t>tests</w:t>
-            </w:r>
-            <w:proofErr w:type="spellEnd"/>
-            <w:r>
-              <w:rPr>
-                <w:rFonts w:eastAsia="Times New Roman" w:cstheme="minorHAnsi"/>
-                <w:lang w:eastAsia="es-ES"/>
-              </w:rPr>
-              <w:t xml:space="preserve"> de </w:t>
-            </w:r>
-            <w:proofErr w:type="spellStart"/>
-            <w:r>
-              <w:rPr>
-                <w:rFonts w:eastAsia="Times New Roman" w:cstheme="minorHAnsi"/>
-                <w:lang w:eastAsia="es-ES"/>
-              </w:rPr>
-              <w:t>spamword</w:t>
-            </w:r>
-            <w:proofErr w:type="spellEnd"/>
-          </w:p>
-        </w:tc>
-        <w:tc>
-          <w:tcPr>
-            <w:tcW w:w="0" w:type="auto"/>
-            <w:tcBorders>
-              <w:top w:val="single" w:sz="8" w:space="0" w:color="000000"/>
-              <w:left w:val="single" w:sz="8" w:space="0" w:color="000000"/>
-              <w:bottom w:val="single" w:sz="8" w:space="0" w:color="000000"/>
-              <w:right w:val="single" w:sz="8" w:space="0" w:color="000000"/>
-            </w:tcBorders>
-            <w:tcMar>
-              <w:top w:w="100" w:type="dxa"/>
-              <w:left w:w="100" w:type="dxa"/>
-              <w:bottom w:w="100" w:type="dxa"/>
-              <w:right w:w="100" w:type="dxa"/>
-            </w:tcMar>
-            <w:hideMark/>
-          </w:tcPr>
-          <w:p>
-            <w:pPr>
-              <w:spacing w:after="0" w:line="240" w:lineRule="auto"/>
-              <w:rPr>
-                <w:rFonts w:eastAsia="Times New Roman" w:cstheme="minorHAnsi"/>
-                <w:lang w:eastAsia="es-ES"/>
-              </w:rPr>
-            </w:pPr>
-            <w:r>
-              <w:rPr>
-                <w:rFonts w:eastAsia="Times New Roman" w:cstheme="minorHAnsi"/>
-                <w:lang w:eastAsia="es-ES"/>
-              </w:rPr>
-              <w:t>Completado</w:t>
+              <w:t>Implementar tests de spamword</w:t>
+            </w:r>
+          </w:p>
+        </w:tc>
+        <w:tc>
+          <w:tcPr>
+            <w:tcW w:w="0" w:type="auto"/>
+            <w:tcBorders>
+              <w:top w:val="single" w:sz="8" w:space="0" w:color="000000"/>
+              <w:left w:val="single" w:sz="8" w:space="0" w:color="000000"/>
+              <w:bottom w:val="single" w:sz="8" w:space="0" w:color="000000"/>
+              <w:right w:val="single" w:sz="8" w:space="0" w:color="000000"/>
+            </w:tcBorders>
+            <w:tcMar>
+              <w:top w:w="100" w:type="dxa"/>
+              <w:left w:w="100" w:type="dxa"/>
+              <w:bottom w:w="100" w:type="dxa"/>
+              <w:right w:w="100" w:type="dxa"/>
+            </w:tcMar>
+            <w:hideMark/>
+          </w:tcPr>
+          <w:p>
+            <w:pPr>
+              <w:spacing w:after="0" w:line="240" w:lineRule="auto"/>
+              <w:rPr>
+                <w:rFonts w:eastAsia="Times New Roman" w:cstheme="minorHAnsi"/>
+                <w:lang w:eastAsia="es-ES"/>
+              </w:rPr>
+            </w:pPr>
+            <w:r>
+              <w:rPr>
+                <w:rFonts w:eastAsia="Times New Roman" w:cstheme="minorHAnsi"/>
+                <w:lang w:eastAsia="es-ES"/>
+              </w:rPr>
+              <w:t>En progreso, falta aproximadamente un 30%</w:t>
             </w:r>
           </w:p>
         </w:tc>
@@ -8773,21 +8528,7 @@
         <w:rPr>
           <w:lang w:eastAsia="es-ES"/>
         </w:rPr>
-        <w:t xml:space="preserve">Todas las tareas asignadas se han completado en mayor o menor medida. Lo que queda ahora es completar los </w:t>
-      </w:r>
-      <w:proofErr w:type="spellStart"/>
-      <w:r>
-        <w:rPr>
-          <w:lang w:eastAsia="es-ES"/>
-        </w:rPr>
-        <w:t>reports</w:t>
-      </w:r>
-      <w:proofErr w:type="spellEnd"/>
-      <w:r>
-        <w:rPr>
-          <w:lang w:eastAsia="es-ES"/>
-        </w:rPr>
-        <w:t>, asegurarnos de que la página funciona bien, y hacer más pruebas para hacer el 60% de la cobertura y hacer algunos casos negativos que no se han completado esta semana.</w:t>
+        <w:t>Todas las tareas asignadas se han completado en mayor o menor medida. Lo que queda ahora es completar los reports, asegurarnos de que la página funciona bien, y hacer más pruebas para hacer el 60% de la cobertura y hacer algunos casos negativos que no se han completado esta semana.</w:t>
       </w:r>
     </w:p>
     <w:p>
@@ -8824,14 +8565,7 @@
           <w:rFonts w:eastAsia="Times New Roman"/>
           <w:lang w:eastAsia="es-ES"/>
         </w:rPr>
-        <w:t xml:space="preserve">Semana </w:t>
-      </w:r>
-      <w:r>
-        <w:rPr>
-          <w:rFonts w:eastAsia="Times New Roman"/>
-          <w:lang w:eastAsia="es-ES"/>
-        </w:rPr>
-        <w:t>2</w:t>
+        <w:t>Semana 2</w:t>
       </w:r>
       <w:bookmarkEnd w:id="10"/>
     </w:p>
@@ -8845,31 +8579,7 @@
         <w:rPr>
           <w:lang w:eastAsia="es-ES"/>
         </w:rPr>
-        <w:t>1</w:t>
-      </w:r>
-      <w:r>
-        <w:rPr>
-          <w:lang w:eastAsia="es-ES"/>
-        </w:rPr>
-        <w:t>7</w:t>
-      </w:r>
-      <w:r>
-        <w:rPr>
-          <w:lang w:eastAsia="es-ES"/>
-        </w:rPr>
-        <w:t xml:space="preserve">/05/2021 -&gt; </w:t>
-      </w:r>
-      <w:r>
-        <w:rPr>
-          <w:lang w:eastAsia="es-ES"/>
-        </w:rPr>
-        <w:t>23</w:t>
-      </w:r>
-      <w:r>
-        <w:rPr>
-          <w:lang w:eastAsia="es-ES"/>
-        </w:rPr>
-        <w:t>/05/2021</w:t>
+        <w:t>17/05/2021 -&gt; 23/05/2021</w:t>
       </w:r>
     </w:p>
     <w:p>
@@ -8892,21 +8602,7 @@
         <w:rPr>
           <w:lang w:eastAsia="es-ES"/>
         </w:rPr>
-        <w:t xml:space="preserve">Isabel </w:t>
-      </w:r>
-      <w:proofErr w:type="spellStart"/>
-      <w:r>
-        <w:rPr>
-          <w:lang w:eastAsia="es-ES"/>
-        </w:rPr>
-        <w:t>Arrans</w:t>
-      </w:r>
-      <w:proofErr w:type="spellEnd"/>
-      <w:r>
-        <w:rPr>
-          <w:lang w:eastAsia="es-ES"/>
-        </w:rPr>
-        <w:t xml:space="preserve"> Vega</w:t>
+        <w:t>Isabel Arrans Vega</w:t>
       </w:r>
       <w:bookmarkEnd w:id="11"/>
     </w:p>
@@ -8933,9 +8629,9 @@
         <w:tblLook w:val="04A0" w:firstRow="1" w:lastRow="0" w:firstColumn="1" w:lastColumn="0" w:noHBand="0" w:noVBand="1"/>
       </w:tblPr>
       <w:tblGrid>
-        <w:gridCol w:w="1499"/>
-        <w:gridCol w:w="4313"/>
-        <w:gridCol w:w="1235"/>
+        <w:gridCol w:w="1495"/>
+        <w:gridCol w:w="4256"/>
+        <w:gridCol w:w="1296"/>
         <w:gridCol w:w="1437"/>
       </w:tblGrid>
       <w:tr>
@@ -9145,81 +8841,43 @@
                 <w:color w:val="000000"/>
                 <w:lang w:eastAsia="es-ES"/>
               </w:rPr>
-              <w:t xml:space="preserve">Isabel </w:t>
-            </w:r>
-            <w:proofErr w:type="spellStart"/>
+              <w:t>Isabel Arrans Vega</w:t>
+            </w:r>
+          </w:p>
+        </w:tc>
+        <w:tc>
+          <w:tcPr>
+            <w:tcW w:w="0" w:type="auto"/>
+            <w:tcBorders>
+              <w:top w:val="single" w:sz="8" w:space="0" w:color="000000"/>
+              <w:left w:val="single" w:sz="8" w:space="0" w:color="000000"/>
+              <w:bottom w:val="single" w:sz="8" w:space="0" w:color="000000"/>
+              <w:right w:val="single" w:sz="8" w:space="0" w:color="000000"/>
+            </w:tcBorders>
+            <w:tcMar>
+              <w:top w:w="100" w:type="dxa"/>
+              <w:left w:w="100" w:type="dxa"/>
+              <w:bottom w:w="100" w:type="dxa"/>
+              <w:right w:w="100" w:type="dxa"/>
+            </w:tcMar>
+            <w:hideMark/>
+          </w:tcPr>
+          <w:p>
+            <w:pPr>
+              <w:spacing w:after="0" w:line="240" w:lineRule="auto"/>
+              <w:rPr>
+                <w:rFonts w:eastAsia="Times New Roman" w:cstheme="minorHAnsi"/>
+                <w:lang w:eastAsia="es-ES"/>
+              </w:rPr>
+            </w:pPr>
             <w:r>
               <w:rPr>
                 <w:rFonts w:eastAsia="Times New Roman" w:cstheme="minorHAnsi"/>
                 <w:color w:val="000000"/>
                 <w:lang w:eastAsia="es-ES"/>
               </w:rPr>
-              <w:t>Arrans</w:t>
-            </w:r>
-            <w:proofErr w:type="spellEnd"/>
-            <w:r>
-              <w:rPr>
-                <w:rFonts w:eastAsia="Times New Roman" w:cstheme="minorHAnsi"/>
-                <w:color w:val="000000"/>
-                <w:lang w:eastAsia="es-ES"/>
-              </w:rPr>
-              <w:t xml:space="preserve"> Vega</w:t>
-            </w:r>
-          </w:p>
-        </w:tc>
-        <w:tc>
-          <w:tcPr>
-            <w:tcW w:w="0" w:type="auto"/>
-            <w:tcBorders>
-              <w:top w:val="single" w:sz="8" w:space="0" w:color="000000"/>
-              <w:left w:val="single" w:sz="8" w:space="0" w:color="000000"/>
-              <w:bottom w:val="single" w:sz="8" w:space="0" w:color="000000"/>
-              <w:right w:val="single" w:sz="8" w:space="0" w:color="000000"/>
-            </w:tcBorders>
-            <w:tcMar>
-              <w:top w:w="100" w:type="dxa"/>
-              <w:left w:w="100" w:type="dxa"/>
-              <w:bottom w:w="100" w:type="dxa"/>
-              <w:right w:w="100" w:type="dxa"/>
-            </w:tcMar>
-            <w:hideMark/>
-          </w:tcPr>
-          <w:p>
-            <w:pPr>
-              <w:spacing w:after="0" w:line="240" w:lineRule="auto"/>
-              <w:rPr>
-                <w:rFonts w:eastAsia="Times New Roman" w:cstheme="minorHAnsi"/>
-                <w:lang w:eastAsia="es-ES"/>
-              </w:rPr>
-            </w:pPr>
-            <w:proofErr w:type="spellStart"/>
-            <w:r>
-              <w:rPr>
-                <w:rFonts w:eastAsia="Times New Roman" w:cstheme="minorHAnsi"/>
-                <w:color w:val="000000"/>
-                <w:lang w:eastAsia="es-ES"/>
-              </w:rPr>
-              <w:t>Lint</w:t>
-            </w:r>
-            <w:proofErr w:type="spellEnd"/>
-            <w:r>
-              <w:rPr>
-                <w:rFonts w:eastAsia="Times New Roman" w:cstheme="minorHAnsi"/>
-                <w:color w:val="000000"/>
-                <w:lang w:eastAsia="es-ES"/>
-              </w:rPr>
-              <w:t xml:space="preserve"> </w:t>
-            </w:r>
-            <w:proofErr w:type="spellStart"/>
-            <w:r>
-              <w:rPr>
-                <w:rFonts w:eastAsia="Times New Roman" w:cstheme="minorHAnsi"/>
-                <w:color w:val="000000"/>
-                <w:lang w:eastAsia="es-ES"/>
-              </w:rPr>
-              <w:t>report</w:t>
-            </w:r>
-            <w:proofErr w:type="spellEnd"/>
+              <w:t>Lint report</w:t>
+            </w:r>
           </w:p>
         </w:tc>
         <w:tc>
@@ -9247,6 +8905,13 @@
                 <w:lang w:val="en-GB" w:eastAsia="es-ES"/>
               </w:rPr>
             </w:pPr>
+            <w:r>
+              <w:rPr>
+                <w:rFonts w:eastAsia="Times New Roman" w:cstheme="minorHAnsi"/>
+                <w:lang w:val="en-GB" w:eastAsia="es-ES"/>
+              </w:rPr>
+              <w:t>Completado</w:t>
+            </w:r>
           </w:p>
         </w:tc>
         <w:tc>
@@ -9339,60 +9004,42 @@
                 <w:rFonts w:eastAsia="Times New Roman" w:cstheme="minorHAnsi"/>
                 <w:lang w:eastAsia="es-ES"/>
               </w:rPr>
-              <w:t xml:space="preserve">Implementar parte de los </w:t>
-            </w:r>
-            <w:proofErr w:type="spellStart"/>
-            <w:r>
-              <w:rPr>
-                <w:rFonts w:eastAsia="Times New Roman" w:cstheme="minorHAnsi"/>
-                <w:lang w:eastAsia="es-ES"/>
-              </w:rPr>
-              <w:t>tests</w:t>
-            </w:r>
-            <w:proofErr w:type="spellEnd"/>
-            <w:r>
-              <w:rPr>
-                <w:rFonts w:eastAsia="Times New Roman" w:cstheme="minorHAnsi"/>
-                <w:lang w:eastAsia="es-ES"/>
-              </w:rPr>
-              <w:t xml:space="preserve"> de </w:t>
-            </w:r>
-            <w:proofErr w:type="spellStart"/>
-            <w:r>
-              <w:rPr>
-                <w:rFonts w:eastAsia="Times New Roman" w:cstheme="minorHAnsi"/>
-                <w:lang w:eastAsia="es-ES"/>
-              </w:rPr>
-              <w:t>task</w:t>
-            </w:r>
-            <w:proofErr w:type="spellEnd"/>
-          </w:p>
-        </w:tc>
-        <w:tc>
-          <w:tcPr>
-            <w:tcW w:w="0" w:type="auto"/>
-            <w:tcBorders>
-              <w:top w:val="single" w:sz="8" w:space="0" w:color="000000"/>
-              <w:left w:val="single" w:sz="8" w:space="0" w:color="000000"/>
-              <w:bottom w:val="single" w:sz="8" w:space="0" w:color="000000"/>
-              <w:right w:val="single" w:sz="8" w:space="0" w:color="000000"/>
-            </w:tcBorders>
-            <w:tcMar>
-              <w:top w:w="100" w:type="dxa"/>
-              <w:left w:w="100" w:type="dxa"/>
-              <w:bottom w:w="100" w:type="dxa"/>
-              <w:right w:w="100" w:type="dxa"/>
-            </w:tcMar>
-            <w:hideMark/>
-          </w:tcPr>
-          <w:p>
-            <w:pPr>
-              <w:spacing w:after="0" w:line="240" w:lineRule="auto"/>
-              <w:rPr>
-                <w:rFonts w:eastAsia="Times New Roman" w:cstheme="minorHAnsi"/>
-                <w:lang w:eastAsia="es-ES"/>
-              </w:rPr>
-            </w:pPr>
+              <w:t>Implementar parte de los tests de task</w:t>
+            </w:r>
+          </w:p>
+        </w:tc>
+        <w:tc>
+          <w:tcPr>
+            <w:tcW w:w="0" w:type="auto"/>
+            <w:tcBorders>
+              <w:top w:val="single" w:sz="8" w:space="0" w:color="000000"/>
+              <w:left w:val="single" w:sz="8" w:space="0" w:color="000000"/>
+              <w:bottom w:val="single" w:sz="8" w:space="0" w:color="000000"/>
+              <w:right w:val="single" w:sz="8" w:space="0" w:color="000000"/>
+            </w:tcBorders>
+            <w:tcMar>
+              <w:top w:w="100" w:type="dxa"/>
+              <w:left w:w="100" w:type="dxa"/>
+              <w:bottom w:w="100" w:type="dxa"/>
+              <w:right w:w="100" w:type="dxa"/>
+            </w:tcMar>
+            <w:hideMark/>
+          </w:tcPr>
+          <w:p>
+            <w:pPr>
+              <w:spacing w:after="0" w:line="240" w:lineRule="auto"/>
+              <w:rPr>
+                <w:rFonts w:eastAsia="Times New Roman" w:cstheme="minorHAnsi"/>
+                <w:lang w:eastAsia="es-ES"/>
+              </w:rPr>
+            </w:pPr>
+            <w:r>
+              <w:rPr>
+                <w:rFonts w:eastAsia="Times New Roman" w:cstheme="minorHAnsi"/>
+                <w:lang w:eastAsia="es-ES"/>
+              </w:rPr>
+              <w:t>Completado</w:t>
+            </w:r>
           </w:p>
         </w:tc>
         <w:tc>
@@ -9480,59 +9127,41 @@
                 <w:rFonts w:eastAsia="Times New Roman" w:cstheme="minorHAnsi"/>
                 <w:lang w:eastAsia="es-ES"/>
               </w:rPr>
-              <w:t xml:space="preserve">Averiguar cómo realizar casos negativos de </w:t>
-            </w:r>
-            <w:proofErr w:type="spellStart"/>
-            <w:r>
-              <w:rPr>
-                <w:rFonts w:eastAsia="Times New Roman" w:cstheme="minorHAnsi"/>
-                <w:lang w:eastAsia="es-ES"/>
-              </w:rPr>
-              <w:t>tests</w:t>
-            </w:r>
-            <w:proofErr w:type="spellEnd"/>
-            <w:r>
-              <w:rPr>
-                <w:rFonts w:eastAsia="Times New Roman" w:cstheme="minorHAnsi"/>
-                <w:lang w:eastAsia="es-ES"/>
-              </w:rPr>
-              <w:t xml:space="preserve"> que no utilicen la UI para llegar a situación de </w:t>
-            </w:r>
-            <w:proofErr w:type="spellStart"/>
-            <w:r>
-              <w:rPr>
-                <w:rFonts w:eastAsia="Times New Roman" w:cstheme="minorHAnsi"/>
-                <w:lang w:eastAsia="es-ES"/>
-              </w:rPr>
-              <w:t>panic</w:t>
-            </w:r>
-            <w:proofErr w:type="spellEnd"/>
-          </w:p>
-        </w:tc>
-        <w:tc>
-          <w:tcPr>
-            <w:tcW w:w="0" w:type="auto"/>
-            <w:tcBorders>
-              <w:top w:val="single" w:sz="8" w:space="0" w:color="000000"/>
-              <w:left w:val="single" w:sz="8" w:space="0" w:color="000000"/>
-              <w:bottom w:val="single" w:sz="8" w:space="0" w:color="000000"/>
-              <w:right w:val="single" w:sz="8" w:space="0" w:color="000000"/>
-            </w:tcBorders>
-            <w:tcMar>
-              <w:top w:w="100" w:type="dxa"/>
-              <w:left w:w="100" w:type="dxa"/>
-              <w:bottom w:w="100" w:type="dxa"/>
-              <w:right w:w="100" w:type="dxa"/>
-            </w:tcMar>
-          </w:tcPr>
-          <w:p>
-            <w:pPr>
-              <w:spacing w:after="0" w:line="240" w:lineRule="auto"/>
-              <w:rPr>
-                <w:rFonts w:eastAsia="Times New Roman" w:cstheme="minorHAnsi"/>
-                <w:lang w:eastAsia="es-ES"/>
-              </w:rPr>
-            </w:pPr>
+              <w:t>Averiguar cómo realizar casos negativos de tests que no utilicen la UI para llegar a situación de panic</w:t>
+            </w:r>
+          </w:p>
+        </w:tc>
+        <w:tc>
+          <w:tcPr>
+            <w:tcW w:w="0" w:type="auto"/>
+            <w:tcBorders>
+              <w:top w:val="single" w:sz="8" w:space="0" w:color="000000"/>
+              <w:left w:val="single" w:sz="8" w:space="0" w:color="000000"/>
+              <w:bottom w:val="single" w:sz="8" w:space="0" w:color="000000"/>
+              <w:right w:val="single" w:sz="8" w:space="0" w:color="000000"/>
+            </w:tcBorders>
+            <w:tcMar>
+              <w:top w:w="100" w:type="dxa"/>
+              <w:left w:w="100" w:type="dxa"/>
+              <w:bottom w:w="100" w:type="dxa"/>
+              <w:right w:w="100" w:type="dxa"/>
+            </w:tcMar>
+          </w:tcPr>
+          <w:p>
+            <w:pPr>
+              <w:spacing w:after="0" w:line="240" w:lineRule="auto"/>
+              <w:rPr>
+                <w:rFonts w:eastAsia="Times New Roman" w:cstheme="minorHAnsi"/>
+                <w:lang w:eastAsia="es-ES"/>
+              </w:rPr>
+            </w:pPr>
+            <w:r>
+              <w:rPr>
+                <w:rFonts w:eastAsia="Times New Roman" w:cstheme="minorHAnsi"/>
+                <w:lang w:eastAsia="es-ES"/>
+              </w:rPr>
+              <w:t>Completado</w:t>
+            </w:r>
           </w:p>
         </w:tc>
         <w:tc>
@@ -9615,6 +9244,13 @@
                 <w:lang w:eastAsia="es-ES"/>
               </w:rPr>
             </w:pPr>
+            <w:r>
+              <w:rPr>
+                <w:rFonts w:eastAsia="Times New Roman" w:cstheme="minorHAnsi"/>
+                <w:lang w:eastAsia="es-ES"/>
+              </w:rPr>
+              <w:t>Realizar tests negativos relacionados con la navegación (cambiar url de la página)</w:t>
+            </w:r>
           </w:p>
         </w:tc>
         <w:tc>
@@ -10080,9 +9716,9 @@
         <w:tblLook w:val="04A0" w:firstRow="1" w:lastRow="0" w:firstColumn="1" w:lastColumn="0" w:noHBand="0" w:noVBand="1"/>
       </w:tblPr>
       <w:tblGrid>
-        <w:gridCol w:w="1993"/>
-        <w:gridCol w:w="3819"/>
-        <w:gridCol w:w="1235"/>
+        <w:gridCol w:w="1978"/>
+        <w:gridCol w:w="3773"/>
+        <w:gridCol w:w="1296"/>
         <w:gridCol w:w="1437"/>
       </w:tblGrid>
       <w:tr>
@@ -10326,50 +9962,41 @@
                 <w:rFonts w:eastAsia="Times New Roman" w:cstheme="minorHAnsi"/>
                 <w:lang w:eastAsia="es-ES"/>
               </w:rPr>
-              <w:t xml:space="preserve">Asegurarse de que los </w:t>
-            </w:r>
-            <w:proofErr w:type="spellStart"/>
-            <w:r>
-              <w:rPr>
-                <w:rFonts w:eastAsia="Times New Roman" w:cstheme="minorHAnsi"/>
-                <w:lang w:eastAsia="es-ES"/>
-              </w:rPr>
-              <w:t>tests</w:t>
-            </w:r>
-            <w:proofErr w:type="spellEnd"/>
-            <w:r>
-              <w:rPr>
-                <w:rFonts w:eastAsia="Times New Roman" w:cstheme="minorHAnsi"/>
-                <w:lang w:eastAsia="es-ES"/>
-              </w:rPr>
-              <w:t xml:space="preserve"> están adecuadamente comentados</w:t>
-            </w:r>
-          </w:p>
-        </w:tc>
-        <w:tc>
-          <w:tcPr>
-            <w:tcW w:w="0" w:type="auto"/>
-            <w:tcBorders>
-              <w:top w:val="single" w:sz="8" w:space="0" w:color="000000"/>
-              <w:left w:val="single" w:sz="8" w:space="0" w:color="000000"/>
-              <w:bottom w:val="single" w:sz="8" w:space="0" w:color="000000"/>
-              <w:right w:val="single" w:sz="8" w:space="0" w:color="000000"/>
-            </w:tcBorders>
-            <w:tcMar>
-              <w:top w:w="100" w:type="dxa"/>
-              <w:left w:w="100" w:type="dxa"/>
-              <w:bottom w:w="100" w:type="dxa"/>
-              <w:right w:w="100" w:type="dxa"/>
-            </w:tcMar>
-          </w:tcPr>
-          <w:p>
-            <w:pPr>
-              <w:spacing w:after="0" w:line="240" w:lineRule="auto"/>
-              <w:rPr>
-                <w:rFonts w:eastAsia="Times New Roman" w:cstheme="minorHAnsi"/>
-                <w:lang w:eastAsia="es-ES"/>
-              </w:rPr>
-            </w:pPr>
+              <w:t>Asegurarse de que los tests están adecuadamente comentados</w:t>
+            </w:r>
+          </w:p>
+        </w:tc>
+        <w:tc>
+          <w:tcPr>
+            <w:tcW w:w="0" w:type="auto"/>
+            <w:tcBorders>
+              <w:top w:val="single" w:sz="8" w:space="0" w:color="000000"/>
+              <w:left w:val="single" w:sz="8" w:space="0" w:color="000000"/>
+              <w:bottom w:val="single" w:sz="8" w:space="0" w:color="000000"/>
+              <w:right w:val="single" w:sz="8" w:space="0" w:color="000000"/>
+            </w:tcBorders>
+            <w:tcMar>
+              <w:top w:w="100" w:type="dxa"/>
+              <w:left w:w="100" w:type="dxa"/>
+              <w:bottom w:w="100" w:type="dxa"/>
+              <w:right w:w="100" w:type="dxa"/>
+            </w:tcMar>
+          </w:tcPr>
+          <w:p>
+            <w:pPr>
+              <w:spacing w:after="0" w:line="240" w:lineRule="auto"/>
+              <w:rPr>
+                <w:rFonts w:eastAsia="Times New Roman" w:cstheme="minorHAnsi"/>
+                <w:lang w:eastAsia="es-ES"/>
+              </w:rPr>
+            </w:pPr>
+            <w:r>
+              <w:rPr>
+                <w:rFonts w:eastAsia="Times New Roman" w:cstheme="minorHAnsi"/>
+                <w:lang w:eastAsia="es-ES"/>
+              </w:rPr>
+              <w:t>Completado</w:t>
+            </w:r>
           </w:p>
         </w:tc>
         <w:tc>
@@ -10456,6 +10083,13 @@
                 <w:lang w:eastAsia="es-ES"/>
               </w:rPr>
             </w:pPr>
+            <w:r>
+              <w:rPr>
+                <w:rFonts w:eastAsia="Times New Roman" w:cstheme="minorHAnsi"/>
+                <w:lang w:eastAsia="es-ES"/>
+              </w:rPr>
+              <w:t>Tests negativos de la función de sign up</w:t>
+            </w:r>
           </w:p>
         </w:tc>
         <w:tc>
@@ -11116,9 +10750,9 @@
         <w:tblLook w:val="04A0" w:firstRow="1" w:lastRow="0" w:firstColumn="1" w:lastColumn="0" w:noHBand="0" w:noVBand="1"/>
       </w:tblPr>
       <w:tblGrid>
-        <w:gridCol w:w="2526"/>
-        <w:gridCol w:w="3286"/>
-        <w:gridCol w:w="1235"/>
+        <w:gridCol w:w="3064"/>
+        <w:gridCol w:w="2687"/>
+        <w:gridCol w:w="1296"/>
         <w:gridCol w:w="1437"/>
       </w:tblGrid>
       <w:tr>
@@ -11390,6 +11024,13 @@
                 <w:lang w:eastAsia="es-ES"/>
               </w:rPr>
             </w:pPr>
+            <w:r>
+              <w:rPr>
+                <w:rFonts w:eastAsia="Times New Roman" w:cstheme="minorHAnsi"/>
+                <w:lang w:eastAsia="es-ES"/>
+              </w:rPr>
+              <w:t>Completado</w:t>
+            </w:r>
           </w:p>
         </w:tc>
         <w:tc>
@@ -11481,33 +11122,8 @@
                 <w:rFonts w:eastAsia="Times New Roman" w:cstheme="minorHAnsi"/>
                 <w:lang w:eastAsia="es-ES"/>
               </w:rPr>
-              <w:t xml:space="preserve">Corrección de </w:t>
-            </w:r>
-            <w:proofErr w:type="spellStart"/>
-            <w:r>
-              <w:rPr>
-                <w:rFonts w:eastAsia="Times New Roman" w:cstheme="minorHAnsi"/>
-                <w:lang w:eastAsia="es-ES"/>
-              </w:rPr>
-              <w:t>failures</w:t>
-            </w:r>
-            <w:proofErr w:type="spellEnd"/>
-            <w:r>
-              <w:rPr>
-                <w:rFonts w:eastAsia="Times New Roman" w:cstheme="minorHAnsi"/>
-                <w:lang w:eastAsia="es-ES"/>
-              </w:rPr>
-              <w:t xml:space="preserve"> de las pruebas de </w:t>
-            </w:r>
-            <w:proofErr w:type="spellStart"/>
-            <w:r>
-              <w:rPr>
-                <w:rFonts w:eastAsia="Times New Roman" w:cstheme="minorHAnsi"/>
-                <w:lang w:eastAsia="es-ES"/>
-              </w:rPr>
-              <w:t>shout</w:t>
-            </w:r>
-            <w:proofErr w:type="spellEnd"/>
+              <w:t>Tests de dashboard</w:t>
+            </w:r>
           </w:p>
         </w:tc>
         <w:tc>
@@ -12171,9 +11787,9 @@
         <w:tblLook w:val="04A0" w:firstRow="1" w:lastRow="0" w:firstColumn="1" w:lastColumn="0" w:noHBand="0" w:noVBand="1"/>
       </w:tblPr>
       <w:tblGrid>
-        <w:gridCol w:w="1993"/>
-        <w:gridCol w:w="1587"/>
-        <w:gridCol w:w="1235"/>
+        <w:gridCol w:w="1890"/>
+        <w:gridCol w:w="3861"/>
+        <w:gridCol w:w="1296"/>
         <w:gridCol w:w="1437"/>
       </w:tblGrid>
       <w:tr>
@@ -12411,57 +12027,46 @@
                 <w:lang w:eastAsia="es-ES"/>
               </w:rPr>
             </w:pPr>
-            <w:proofErr w:type="spellStart"/>
-            <w:r>
-              <w:rPr>
-                <w:rFonts w:eastAsia="Times New Roman" w:cstheme="minorHAnsi"/>
-                <w:lang w:eastAsia="es-ES"/>
-              </w:rPr>
-              <w:t>Progress</w:t>
-            </w:r>
-            <w:proofErr w:type="spellEnd"/>
-            <w:r>
-              <w:rPr>
-                <w:rFonts w:eastAsia="Times New Roman" w:cstheme="minorHAnsi"/>
-                <w:lang w:eastAsia="es-ES"/>
-              </w:rPr>
-              <w:t xml:space="preserve"> </w:t>
-            </w:r>
-            <w:proofErr w:type="spellStart"/>
-            <w:r>
-              <w:rPr>
-                <w:rFonts w:eastAsia="Times New Roman" w:cstheme="minorHAnsi"/>
-                <w:lang w:eastAsia="es-ES"/>
-              </w:rPr>
-              <w:t>report</w:t>
-            </w:r>
-            <w:proofErr w:type="spellEnd"/>
-          </w:p>
-        </w:tc>
-        <w:tc>
-          <w:tcPr>
-            <w:tcW w:w="0" w:type="auto"/>
-            <w:tcBorders>
-              <w:top w:val="single" w:sz="8" w:space="0" w:color="000000"/>
-              <w:left w:val="single" w:sz="8" w:space="0" w:color="000000"/>
-              <w:bottom w:val="single" w:sz="8" w:space="0" w:color="000000"/>
-              <w:right w:val="single" w:sz="8" w:space="0" w:color="000000"/>
-            </w:tcBorders>
-            <w:tcMar>
-              <w:top w:w="100" w:type="dxa"/>
-              <w:left w:w="100" w:type="dxa"/>
-              <w:bottom w:w="100" w:type="dxa"/>
-              <w:right w:w="100" w:type="dxa"/>
-            </w:tcMar>
-          </w:tcPr>
-          <w:p>
-            <w:pPr>
-              <w:spacing w:after="0" w:line="240" w:lineRule="auto"/>
-              <w:rPr>
-                <w:rFonts w:eastAsia="Times New Roman" w:cstheme="minorHAnsi"/>
-                <w:lang w:eastAsia="es-ES"/>
-              </w:rPr>
-            </w:pPr>
+            <w:r>
+              <w:rPr>
+                <w:rFonts w:eastAsia="Times New Roman" w:cstheme="minorHAnsi"/>
+                <w:lang w:eastAsia="es-ES"/>
+              </w:rPr>
+              <w:t>Progress report</w:t>
+            </w:r>
+          </w:p>
+        </w:tc>
+        <w:tc>
+          <w:tcPr>
+            <w:tcW w:w="0" w:type="auto"/>
+            <w:tcBorders>
+              <w:top w:val="single" w:sz="8" w:space="0" w:color="000000"/>
+              <w:left w:val="single" w:sz="8" w:space="0" w:color="000000"/>
+              <w:bottom w:val="single" w:sz="8" w:space="0" w:color="000000"/>
+              <w:right w:val="single" w:sz="8" w:space="0" w:color="000000"/>
+            </w:tcBorders>
+            <w:tcMar>
+              <w:top w:w="100" w:type="dxa"/>
+              <w:left w:w="100" w:type="dxa"/>
+              <w:bottom w:w="100" w:type="dxa"/>
+              <w:right w:w="100" w:type="dxa"/>
+            </w:tcMar>
+          </w:tcPr>
+          <w:p>
+            <w:pPr>
+              <w:spacing w:after="0" w:line="240" w:lineRule="auto"/>
+              <w:rPr>
+                <w:rFonts w:eastAsia="Times New Roman" w:cstheme="minorHAnsi"/>
+                <w:lang w:eastAsia="es-ES"/>
+              </w:rPr>
+            </w:pPr>
+            <w:r>
+              <w:rPr>
+                <w:rFonts w:eastAsia="Times New Roman" w:cstheme="minorHAnsi"/>
+                <w:lang w:eastAsia="es-ES"/>
+              </w:rPr>
+              <w:t>Completado</w:t>
+            </w:r>
           </w:p>
         </w:tc>
         <w:tc>
@@ -12547,32 +12152,46 @@
                 <w:lang w:eastAsia="es-ES"/>
               </w:rPr>
             </w:pPr>
-          </w:p>
-        </w:tc>
-        <w:tc>
-          <w:tcPr>
-            <w:tcW w:w="0" w:type="auto"/>
-            <w:tcBorders>
-              <w:top w:val="single" w:sz="8" w:space="0" w:color="000000"/>
-              <w:left w:val="single" w:sz="8" w:space="0" w:color="000000"/>
-              <w:bottom w:val="single" w:sz="8" w:space="0" w:color="000000"/>
-              <w:right w:val="single" w:sz="8" w:space="0" w:color="000000"/>
-            </w:tcBorders>
-            <w:tcMar>
-              <w:top w:w="100" w:type="dxa"/>
-              <w:left w:w="100" w:type="dxa"/>
-              <w:bottom w:w="100" w:type="dxa"/>
-              <w:right w:w="100" w:type="dxa"/>
-            </w:tcMar>
-          </w:tcPr>
-          <w:p>
-            <w:pPr>
-              <w:spacing w:after="0" w:line="240" w:lineRule="auto"/>
-              <w:rPr>
-                <w:rFonts w:eastAsia="Times New Roman" w:cstheme="minorHAnsi"/>
-                <w:lang w:eastAsia="es-ES"/>
-              </w:rPr>
-            </w:pPr>
+            <w:r>
+              <w:rPr>
+                <w:rFonts w:eastAsia="Times New Roman" w:cstheme="minorHAnsi"/>
+                <w:lang w:eastAsia="es-ES"/>
+              </w:rPr>
+              <w:t>Corrección de failures de las pruebas de shout</w:t>
+            </w:r>
+          </w:p>
+        </w:tc>
+        <w:tc>
+          <w:tcPr>
+            <w:tcW w:w="0" w:type="auto"/>
+            <w:tcBorders>
+              <w:top w:val="single" w:sz="8" w:space="0" w:color="000000"/>
+              <w:left w:val="single" w:sz="8" w:space="0" w:color="000000"/>
+              <w:bottom w:val="single" w:sz="8" w:space="0" w:color="000000"/>
+              <w:right w:val="single" w:sz="8" w:space="0" w:color="000000"/>
+            </w:tcBorders>
+            <w:tcMar>
+              <w:top w:w="100" w:type="dxa"/>
+              <w:left w:w="100" w:type="dxa"/>
+              <w:bottom w:w="100" w:type="dxa"/>
+              <w:right w:w="100" w:type="dxa"/>
+            </w:tcMar>
+          </w:tcPr>
+          <w:p>
+            <w:pPr>
+              <w:spacing w:after="0" w:line="240" w:lineRule="auto"/>
+              <w:rPr>
+                <w:rFonts w:eastAsia="Times New Roman" w:cstheme="minorHAnsi"/>
+                <w:lang w:eastAsia="es-ES"/>
+              </w:rPr>
+            </w:pPr>
+            <w:r>
+              <w:rPr>
+                <w:rFonts w:eastAsia="Times New Roman" w:cstheme="minorHAnsi"/>
+                <w:lang w:eastAsia="es-ES"/>
+              </w:rPr>
+              <w:t>Completado</w:t>
+            </w:r>
           </w:p>
         </w:tc>
         <w:tc>
@@ -12653,6 +12272,13 @@
                 <w:lang w:eastAsia="es-ES"/>
               </w:rPr>
             </w:pPr>
+            <w:r>
+              <w:rPr>
+                <w:rFonts w:eastAsia="Times New Roman" w:cstheme="minorHAnsi"/>
+                <w:lang w:eastAsia="es-ES"/>
+              </w:rPr>
+              <w:t>Credential report</w:t>
+            </w:r>
           </w:p>
         </w:tc>
         <w:tc>
@@ -12760,6 +12386,13 @@
                 <w:lang w:eastAsia="es-ES"/>
               </w:rPr>
             </w:pPr>
+            <w:r>
+              <w:rPr>
+                <w:rFonts w:eastAsia="Times New Roman" w:cstheme="minorHAnsi"/>
+                <w:lang w:eastAsia="es-ES"/>
+              </w:rPr>
+              <w:t>Expandir member report</w:t>
+            </w:r>
           </w:p>
         </w:tc>
         <w:tc>
@@ -13205,9 +12838,9 @@
         <w:tblLook w:val="04A0" w:firstRow="1" w:lastRow="0" w:firstColumn="1" w:lastColumn="0" w:noHBand="0" w:noVBand="1"/>
       </w:tblPr>
       <w:tblGrid>
-        <w:gridCol w:w="1648"/>
-        <w:gridCol w:w="4164"/>
-        <w:gridCol w:w="1235"/>
+        <w:gridCol w:w="1551"/>
+        <w:gridCol w:w="3454"/>
+        <w:gridCol w:w="2042"/>
         <w:gridCol w:w="1437"/>
       </w:tblGrid>
       <w:tr>
@@ -13478,6 +13111,13 @@
                 <w:lang w:eastAsia="es-ES"/>
               </w:rPr>
             </w:pPr>
+            <w:r>
+              <w:rPr>
+                <w:rFonts w:eastAsia="Times New Roman" w:cstheme="minorHAnsi"/>
+                <w:lang w:eastAsia="es-ES"/>
+              </w:rPr>
+              <w:t>Completado</w:t>
+            </w:r>
           </w:p>
         </w:tc>
         <w:tc>
@@ -13596,6 +13236,13 @@
                 <w:lang w:eastAsia="es-ES"/>
               </w:rPr>
             </w:pPr>
+            <w:r>
+              <w:rPr>
+                <w:rFonts w:eastAsia="Times New Roman" w:cstheme="minorHAnsi"/>
+                <w:lang w:eastAsia="es-ES"/>
+              </w:rPr>
+              <w:t>Completado, luego es extendido por Matthew</w:t>
+            </w:r>
           </w:p>
         </w:tc>
         <w:tc>
@@ -13676,6 +13323,13 @@
                 <w:lang w:eastAsia="es-ES"/>
               </w:rPr>
             </w:pPr>
+            <w:r>
+              <w:rPr>
+                <w:rFonts w:eastAsia="Times New Roman" w:cstheme="minorHAnsi"/>
+                <w:lang w:eastAsia="es-ES"/>
+              </w:rPr>
+              <w:t>Actualizar changelog report</w:t>
+            </w:r>
           </w:p>
         </w:tc>
         <w:tc>
@@ -14590,6 +14244,13 @@
                 <w:lang w:eastAsia="es-ES"/>
               </w:rPr>
             </w:pPr>
+            <w:r>
+              <w:rPr>
+                <w:rFonts w:eastAsia="Times New Roman" w:cstheme="minorHAnsi"/>
+                <w:lang w:eastAsia="es-ES"/>
+              </w:rPr>
+              <w:t>Workplan report</w:t>
+            </w:r>
           </w:p>
         </w:tc>
         <w:tc>
@@ -14699,6 +14360,13 @@
                 <w:lang w:eastAsia="es-ES"/>
               </w:rPr>
             </w:pPr>
+            <w:r>
+              <w:rPr>
+                <w:rFonts w:eastAsia="Times New Roman" w:cstheme="minorHAnsi"/>
+                <w:lang w:eastAsia="es-ES"/>
+              </w:rPr>
+              <w:t>Budget report</w:t>
+            </w:r>
           </w:p>
         </w:tc>
         <w:tc>
@@ -15303,31 +14971,13 @@
     <w:pPr>
       <w:pStyle w:val="Encabezado"/>
     </w:pPr>
-    <w:proofErr w:type="spellStart"/>
     <w:r>
       <w:rPr>
         <w:sz w:val="36"/>
         <w:szCs w:val="36"/>
       </w:rPr>
-      <w:t>Progress</w:t>
+      <w:t>Progress report</w:t>
     </w:r>
-    <w:proofErr w:type="spellEnd"/>
-    <w:r>
-      <w:rPr>
-        <w:sz w:val="36"/>
-        <w:szCs w:val="36"/>
-      </w:rPr>
-      <w:t xml:space="preserve"> </w:t>
-    </w:r>
-    <w:proofErr w:type="spellStart"/>
-    <w:r>
-      <w:rPr>
-        <w:sz w:val="36"/>
-        <w:szCs w:val="36"/>
-      </w:rPr>
-      <w:t>report</w:t>
-    </w:r>
-    <w:proofErr w:type="spellEnd"/>
     <w:r>
       <w:rPr>
         <w:sz w:val="36"/>

</xml_diff>